<commit_message>
Commit new analyses for updated paper using categorical strategies rather than continuous tolerance
Former-commit-id: 37e939300e68ba5d028e1af0b967c2859449636f
</commit_message>
<xml_diff>
--- a/Data/data-processing.docx
+++ b/Data/data-processing.docx
@@ -11,8 +11,6 @@
       <w:r>
         <w:t>Data Processing Workflow</w:t>
       </w:r>
-      <w:bookmarkStart w:id="0" w:name="_GoBack"/>
-      <w:bookmarkEnd w:id="0"/>
     </w:p>
     <w:p/>
     <w:p>
@@ -303,8 +301,10 @@
         <w:t>Grass Processing:</w:t>
       </w:r>
       <w:r>
-        <w:t xml:space="preserve"> Calculate grass cover from both years and merge into one file; not used in analysis ultimately</w:t>
-      </w:r>
+        <w:t xml:space="preserve"> Calculate grass cover from both years and merge into one file; </w:t>
+      </w:r>
+      <w:bookmarkStart w:id="0" w:name="_GoBack"/>
+      <w:bookmarkEnd w:id="0"/>
     </w:p>
     <w:p>
       <w:pPr>
@@ -580,19 +580,19 @@
         </w:numPr>
       </w:pPr>
       <w:r>
+        <w:t>Outputs</w:t>
+      </w:r>
+    </w:p>
+    <w:p>
+      <w:pPr>
+        <w:pStyle w:val="ListParagraph"/>
+        <w:numPr>
+          <w:ilvl w:val="4"/>
+          <w:numId w:val="2"/>
+        </w:numPr>
+      </w:pPr>
+      <w:r>
         <w:lastRenderedPageBreak/>
-        <w:t>Outputs</w:t>
-      </w:r>
-    </w:p>
-    <w:p>
-      <w:pPr>
-        <w:pStyle w:val="ListParagraph"/>
-        <w:numPr>
-          <w:ilvl w:val="4"/>
-          <w:numId w:val="2"/>
-        </w:numPr>
-      </w:pPr>
-      <w:r>
         <w:t>final-flo-seed.csv</w:t>
       </w:r>
     </w:p>
@@ -1190,7 +1190,7 @@
     </w:rPrDefault>
     <w:pPrDefault/>
   </w:docDefaults>
-  <w:latentStyles w:defLockedState="0" w:defUIPriority="99" w:defSemiHidden="0" w:defUnhideWhenUsed="0" w:defQFormat="0" w:count="375">
+  <w:latentStyles w:defLockedState="0" w:defUIPriority="99" w:defSemiHidden="0" w:defUnhideWhenUsed="0" w:defQFormat="0" w:count="377">
     <w:lsdException w:name="Normal" w:uiPriority="0" w:qFormat="1"/>
     <w:lsdException w:name="heading 1" w:uiPriority="9" w:qFormat="1"/>
     <w:lsdException w:name="heading 2" w:semiHidden="1" w:uiPriority="9" w:unhideWhenUsed="1" w:qFormat="1"/>
@@ -1296,7 +1296,6 @@
     <w:lsdException w:name="HTML Sample" w:semiHidden="1" w:unhideWhenUsed="1"/>
     <w:lsdException w:name="HTML Typewriter" w:semiHidden="1" w:unhideWhenUsed="1"/>
     <w:lsdException w:name="HTML Variable" w:semiHidden="1" w:unhideWhenUsed="1"/>
-    <w:lsdException w:name="Normal Table" w:semiHidden="1" w:unhideWhenUsed="1"/>
     <w:lsdException w:name="annotation subject" w:semiHidden="1" w:unhideWhenUsed="1"/>
     <w:lsdException w:name="No List" w:semiHidden="1" w:unhideWhenUsed="1"/>
     <w:lsdException w:name="Outline List 1" w:semiHidden="1" w:unhideWhenUsed="1"/>
@@ -1342,11 +1341,9 @@
     <w:lsdException w:name="Table Subtle 1" w:semiHidden="1" w:unhideWhenUsed="1"/>
     <w:lsdException w:name="Table Subtle 2" w:semiHidden="1" w:unhideWhenUsed="1"/>
     <w:lsdException w:name="Table Web 1" w:semiHidden="1" w:unhideWhenUsed="1"/>
-    <w:lsdException w:name="Table Web 2" w:semiHidden="1" w:unhideWhenUsed="1"/>
     <w:lsdException w:name="Table Web 3" w:semiHidden="1" w:unhideWhenUsed="1"/>
     <w:lsdException w:name="Balloon Text" w:semiHidden="1" w:unhideWhenUsed="1"/>
     <w:lsdException w:name="Table Grid" w:uiPriority="39"/>
-    <w:lsdException w:name="Table Theme" w:semiHidden="1" w:unhideWhenUsed="1"/>
     <w:lsdException w:name="Placeholder Text" w:semiHidden="1"/>
     <w:lsdException w:name="No Spacing" w:uiPriority="1" w:qFormat="1"/>
     <w:lsdException w:name="Light Shading" w:uiPriority="60"/>
@@ -1564,6 +1561,8 @@
     <w:lsdException w:name="List Table 7 Colorful Accent 6" w:uiPriority="52"/>
     <w:lsdException w:name="Mention" w:semiHidden="1" w:unhideWhenUsed="1"/>
     <w:lsdException w:name="Smart Hyperlink" w:semiHidden="1" w:unhideWhenUsed="1"/>
+    <w:lsdException w:name="Smart Link" w:semiHidden="1" w:unhideWhenUsed="1"/>
+    <w:lsdException w:name="Smart Link Error" w:semiHidden="1" w:unhideWhenUsed="1"/>
   </w:latentStyles>
   <w:style w:type="paragraph" w:default="1" w:styleId="Normal">
     <w:name w:val="Normal"/>

</xml_diff>